<commit_message>
Update Supporting Document - Milestone 5.docx
</commit_message>
<xml_diff>
--- a/Week11&12/Supporting Document - Milestone 5.docx
+++ b/Week11&12/Supporting Document - Milestone 5.docx
@@ -1618,31 +1618,68 @@
     </w:p>
     <w:p>
       <w:pPr>
-        <w:jc w:val="center"/>
-        <w:rPr>
-          <w:rFonts w:cstheme="minorHAnsi"/>
-          <w:b/>
-          <w:bCs/>
-          <w:color w:val="202124"/>
-          <w:sz w:val="40"/>
-          <w:szCs w:val="40"/>
-          <w:u w:val="single"/>
-          <w:shd w:val="clear" w:color="auto" w:fill="FFFFFF"/>
-        </w:rPr>
-      </w:pPr>
-    </w:p>
-    <w:p>
-      <w:pPr>
-        <w:jc w:val="center"/>
-        <w:rPr>
-          <w:rFonts w:cstheme="minorHAnsi"/>
-          <w:b/>
-          <w:bCs/>
-          <w:color w:val="202124"/>
-          <w:sz w:val="40"/>
-          <w:szCs w:val="40"/>
-          <w:u w:val="single"/>
-          <w:shd w:val="clear" w:color="auto" w:fill="FFFFFF"/>
+        <w:spacing w:after="0" w:line="240" w:lineRule="auto"/>
+        <w:ind w:left="720"/>
+        <w:rPr>
+          <w:rFonts w:ascii="Arial" w:eastAsia="Times New Roman" w:hAnsi="Arial" w:cs="Arial"/>
+          <w:color w:val="000000"/>
+          <w:sz w:val="21"/>
+          <w:szCs w:val="21"/>
+        </w:rPr>
+      </w:pPr>
+      <w:proofErr w:type="spellStart"/>
+      <w:r>
+        <w:rPr>
+          <w:rFonts w:ascii="Arial" w:eastAsia="Times New Roman" w:hAnsi="Arial" w:cs="Arial"/>
+          <w:color w:val="000000"/>
+          <w:sz w:val="21"/>
+          <w:szCs w:val="21"/>
+        </w:rPr>
+        <w:t>Github</w:t>
+      </w:r>
+      <w:proofErr w:type="spellEnd"/>
+      <w:r>
+        <w:rPr>
+          <w:rFonts w:ascii="Arial" w:eastAsia="Times New Roman" w:hAnsi="Arial" w:cs="Arial"/>
+          <w:color w:val="000000"/>
+          <w:sz w:val="21"/>
+          <w:szCs w:val="21"/>
+        </w:rPr>
+        <w:t xml:space="preserve"> Link: </w:t>
+      </w:r>
+      <w:hyperlink r:id="rId7" w:history="1">
+        <w:r>
+          <w:rPr>
+            <w:rStyle w:val="Hyperlink"/>
+            <w:rFonts w:ascii="Arial" w:eastAsia="Times New Roman" w:hAnsi="Arial" w:cs="Arial"/>
+            <w:sz w:val="21"/>
+            <w:szCs w:val="21"/>
+          </w:rPr>
+          <w:t>https://github.com/Shilpakolekar/DSC-640/tree/main/Week11%2612</w:t>
+        </w:r>
+      </w:hyperlink>
+    </w:p>
+    <w:p>
+      <w:pPr>
+        <w:spacing w:after="0" w:line="240" w:lineRule="auto"/>
+        <w:ind w:left="720"/>
+        <w:rPr>
+          <w:rFonts w:ascii="Arial" w:eastAsia="Times New Roman" w:hAnsi="Arial" w:cs="Arial"/>
+          <w:color w:val="000000"/>
+          <w:sz w:val="21"/>
+          <w:szCs w:val="21"/>
+        </w:rPr>
+      </w:pPr>
+    </w:p>
+    <w:p>
+      <w:pPr>
+        <w:spacing w:after="0" w:line="240" w:lineRule="auto"/>
+        <w:ind w:left="720"/>
+        <w:rPr>
+          <w:rFonts w:ascii="Arial" w:eastAsia="Times New Roman" w:hAnsi="Arial" w:cs="Arial"/>
+          <w:color w:val="000000"/>
+          <w:sz w:val="21"/>
+          <w:szCs w:val="21"/>
         </w:rPr>
       </w:pPr>
     </w:p>
@@ -2356,6 +2393,29 @@
     <w:uiPriority w:val="99"/>
     <w:rsid w:val="00740305"/>
   </w:style>
+  <w:style w:type="character" w:styleId="Hyperlink">
+    <w:name w:val="Hyperlink"/>
+    <w:basedOn w:val="DefaultParagraphFont"/>
+    <w:uiPriority w:val="99"/>
+    <w:unhideWhenUsed/>
+    <w:rsid w:val="00D45018"/>
+    <w:rPr>
+      <w:color w:val="0563C1" w:themeColor="hyperlink"/>
+      <w:u w:val="single"/>
+    </w:rPr>
+  </w:style>
+  <w:style w:type="character" w:styleId="UnresolvedMention">
+    <w:name w:val="Unresolved Mention"/>
+    <w:basedOn w:val="DefaultParagraphFont"/>
+    <w:uiPriority w:val="99"/>
+    <w:semiHidden/>
+    <w:unhideWhenUsed/>
+    <w:rsid w:val="00D45018"/>
+    <w:rPr>
+      <w:color w:val="605E5C"/>
+      <w:shd w:val="clear" w:color="auto" w:fill="E1DFDD"/>
+    </w:rPr>
+  </w:style>
 </w:styles>
 </file>
 

</xml_diff>